<commit_message>
Implementatieplan Week 3 - Edge Detection
</commit_message>
<xml_diff>
--- a/implementatieplannen/working/Implementatieplan Week 3 - Edge Detection.docx
+++ b/implementatieplannen/working/Implementatieplan Week 3 - Edge Detection.docx
@@ -12,9 +12,19 @@
       <w:r>
         <w:t xml:space="preserve">Week 3 - </w:t>
       </w:r>
-      <w:r>
-        <w:t>Edge Detection</w:t>
-      </w:r>
+      <w:proofErr w:type="spellStart"/>
+      <w:r>
+        <w:t>Edge</w:t>
+      </w:r>
+      <w:proofErr w:type="spellEnd"/>
+      <w:r>
+        <w:t xml:space="preserve"> </w:t>
+      </w:r>
+      <w:proofErr w:type="spellStart"/>
+      <w:r>
+        <w:t>Detection</w:t>
+      </w:r>
+      <w:proofErr w:type="spellEnd"/>
     </w:p>
     <w:p>
       <w:pPr>
@@ -26,13 +36,21 @@
     </w:p>
     <w:p>
       <w:r>
-        <w:t>Coen Andriessen en Mathijs Arends 13-7-2015</w:t>
+        <w:t xml:space="preserve">Coen Andriessen en Mathijs </w:t>
+      </w:r>
+      <w:proofErr w:type="spellStart"/>
+      <w:r>
+        <w:t>Arends</w:t>
+      </w:r>
+      <w:proofErr w:type="spellEnd"/>
+      <w:r>
+        <w:t xml:space="preserve"> 13-7-2015</w:t>
       </w:r>
       <w:r>
         <w:t xml:space="preserve"> Versie 1</w:t>
       </w:r>
       <w:r>
-        <w:t>.0</w:t>
+        <w:t>.2</w:t>
       </w:r>
       <w:r>
         <w:t>.</w:t>
@@ -47,8 +65,21 @@
       </w:r>
     </w:p>
     <w:p>
-      <w:r>
-        <w:t>Edge detection is de naam voor een set van wiskundige methode die gericht zijn op het identificeren van de punten in een digitaal beeld waarin de helderheid van het beeld sterk verandert. De punten waarop de helderheid van het beeld verandert zijn meestal georganiseer</w:t>
+      <w:proofErr w:type="spellStart"/>
+      <w:r>
+        <w:t>Edge</w:t>
+      </w:r>
+      <w:proofErr w:type="spellEnd"/>
+      <w:r>
+        <w:t xml:space="preserve"> </w:t>
+      </w:r>
+      <w:proofErr w:type="spellStart"/>
+      <w:r>
+        <w:t>detection</w:t>
+      </w:r>
+      <w:proofErr w:type="spellEnd"/>
+      <w:r>
+        <w:t xml:space="preserve"> is de naam voor een set van wiskundige methode die gericht zijn op het identificeren van de punten in een digitaal beeld waarin de helderheid van het beeld sterk verandert. De punten waarop de helderheid van het beeld verandert zijn meestal georganiseer</w:t>
       </w:r>
       <w:r>
         <w:t>d in een reeks van geboden lijn</w:t>
@@ -60,7 +91,23 @@
         <w:t xml:space="preserve"> genoemd</w:t>
       </w:r>
       <w:r>
-        <w:t>. Edge detection is een fundamenteel bewerkingsmethode in beeldverwerking.</w:t>
+        <w:t xml:space="preserve">. </w:t>
+      </w:r>
+      <w:proofErr w:type="spellStart"/>
+      <w:r>
+        <w:t>Edge</w:t>
+      </w:r>
+      <w:proofErr w:type="spellEnd"/>
+      <w:r>
+        <w:t xml:space="preserve"> </w:t>
+      </w:r>
+      <w:proofErr w:type="spellStart"/>
+      <w:r>
+        <w:t>detection</w:t>
+      </w:r>
+      <w:proofErr w:type="spellEnd"/>
+      <w:r>
+        <w:t xml:space="preserve"> is een fundamenteel bewerkingsmethode in beeldverwerking.</w:t>
       </w:r>
     </w:p>
     <w:p>
@@ -113,8 +160,20 @@
       </w:r>
       <w:r>
         <w:tab/>
-        <w:t>Canny Edge</w:t>
-      </w:r>
+      </w:r>
+      <w:proofErr w:type="spellStart"/>
+      <w:r>
+        <w:t>Canny</w:t>
+      </w:r>
+      <w:proofErr w:type="spellEnd"/>
+      <w:r>
+        <w:t xml:space="preserve"> </w:t>
+      </w:r>
+      <w:proofErr w:type="spellStart"/>
+      <w:r>
+        <w:t>Edge</w:t>
+      </w:r>
+      <w:proofErr w:type="spellEnd"/>
       <w:r>
         <w:t xml:space="preserve"> Methode.</w:t>
       </w:r>
@@ -127,7 +186,14 @@
       </w:r>
       <w:r>
         <w:tab/>
-        <w:t>Sobel Method</w:t>
+      </w:r>
+      <w:proofErr w:type="spellStart"/>
+      <w:r>
+        <w:t>Sobel</w:t>
+      </w:r>
+      <w:proofErr w:type="spellEnd"/>
+      <w:r>
+        <w:t xml:space="preserve"> Method</w:t>
       </w:r>
       <w:r>
         <w:t>e</w:t>
@@ -144,7 +210,14 @@
       </w:r>
       <w:r>
         <w:tab/>
-        <w:t>Prewitt Methode</w:t>
+      </w:r>
+      <w:proofErr w:type="spellStart"/>
+      <w:r>
+        <w:t>Prewitt</w:t>
+      </w:r>
+      <w:proofErr w:type="spellEnd"/>
+      <w:r>
+        <w:t xml:space="preserve"> Methode</w:t>
       </w:r>
       <w:r>
         <w:t>.</w:t>
@@ -158,10 +231,35 @@
       </w:r>
       <w:r>
         <w:tab/>
-        <w:t>Frei-Chen Methode</w:t>
+      </w:r>
+      <w:proofErr w:type="spellStart"/>
+      <w:r>
+        <w:t>Frei-Chen</w:t>
+      </w:r>
+      <w:proofErr w:type="spellEnd"/>
+      <w:r>
+        <w:t xml:space="preserve"> Methode</w:t>
       </w:r>
       <w:r>
         <w:t>.</w:t>
+      </w:r>
+      <w:r>
+        <w:br/>
+      </w:r>
+      <w:r>
+        <w:tab/>
+        <w:t>5.</w:t>
+      </w:r>
+      <w:r>
+        <w:tab/>
+      </w:r>
+      <w:proofErr w:type="spellStart"/>
+      <w:r>
+        <w:t>Laplacian</w:t>
+      </w:r>
+      <w:proofErr w:type="spellEnd"/>
+      <w:r>
+        <w:t xml:space="preserve"> Methode.</w:t>
       </w:r>
     </w:p>
     <w:p>
@@ -171,9 +269,19 @@
           <w:rStyle w:val="Zwaar"/>
         </w:rPr>
       </w:pPr>
-      <w:r>
-        <w:t>Canny Edge</w:t>
-      </w:r>
+      <w:proofErr w:type="spellStart"/>
+      <w:r>
+        <w:t>Canny</w:t>
+      </w:r>
+      <w:proofErr w:type="spellEnd"/>
+      <w:r>
+        <w:t xml:space="preserve"> </w:t>
+      </w:r>
+      <w:proofErr w:type="spellStart"/>
+      <w:r>
+        <w:t>Edge</w:t>
+      </w:r>
+      <w:proofErr w:type="spellEnd"/>
       <w:r>
         <w:t xml:space="preserve"> Methode</w:t>
       </w:r>
@@ -194,7 +302,39 @@
     </w:p>
     <w:p>
       <w:r>
-        <w:t>Uitfilteren van ruis. Om dit te realiseren wordt er gebruik gemaakt van een Guassian filter. Hieronder een voorbeeld van een Guassian kernel met de size = 5.</w:t>
+        <w:t xml:space="preserve">Uitfilteren van ruis. Om dit te realiseren wordt er gebruik gemaakt van een </w:t>
+      </w:r>
+      <w:proofErr w:type="spellStart"/>
+      <w:r>
+        <w:t>Guassian</w:t>
+      </w:r>
+      <w:proofErr w:type="spellEnd"/>
+      <w:r>
+        <w:t xml:space="preserve"> filter. Hieronder een voorbeeld van een </w:t>
+      </w:r>
+      <w:proofErr w:type="spellStart"/>
+      <w:r>
+        <w:t>Guassian</w:t>
+      </w:r>
+      <w:proofErr w:type="spellEnd"/>
+      <w:r>
+        <w:t xml:space="preserve"> </w:t>
+      </w:r>
+      <w:proofErr w:type="spellStart"/>
+      <w:r>
+        <w:t>kernel</w:t>
+      </w:r>
+      <w:proofErr w:type="spellEnd"/>
+      <w:r>
+        <w:t xml:space="preserve"> met de </w:t>
+      </w:r>
+      <w:proofErr w:type="spellStart"/>
+      <w:r>
+        <w:t>size</w:t>
+      </w:r>
+      <w:proofErr w:type="spellEnd"/>
+      <w:r>
+        <w:t xml:space="preserve"> = 5.</w:t>
       </w:r>
     </w:p>
     <w:p>
@@ -260,7 +400,15 @@
     </w:p>
     <w:p>
       <w:r>
-        <w:t>Vind het intensiteitverloop van de afbeelding. Dit kan gerealiseerd worden met Sobel.</w:t>
+        <w:t xml:space="preserve">Vind het intensiteitverloop van de afbeelding. Dit kan gerealiseerd worden met </w:t>
+      </w:r>
+      <w:proofErr w:type="spellStart"/>
+      <w:r>
+        <w:t>Sobel</w:t>
+      </w:r>
+      <w:proofErr w:type="spellEnd"/>
+      <w:r>
+        <w:t>.</w:t>
       </w:r>
     </w:p>
     <w:p>
@@ -272,7 +420,23 @@
         <w:tab/>
       </w:r>
       <w:r>
-        <w:t>Breng een paar convolution masks aan</w:t>
+        <w:t xml:space="preserve">Breng een paar </w:t>
+      </w:r>
+      <w:proofErr w:type="spellStart"/>
+      <w:r>
+        <w:t>convolution</w:t>
+      </w:r>
+      <w:proofErr w:type="spellEnd"/>
+      <w:r>
+        <w:t xml:space="preserve"> </w:t>
+      </w:r>
+      <w:proofErr w:type="spellStart"/>
+      <w:r>
+        <w:t>masks</w:t>
+      </w:r>
+      <w:proofErr w:type="spellEnd"/>
+      <w:r>
+        <w:t xml:space="preserve"> aan</w:t>
       </w:r>
       <w:r>
         <w:t xml:space="preserve"> op de afbeelding.</w:t>
@@ -313,7 +477,15 @@
     </w:p>
     <w:p>
       <w:r>
-        <w:t>Pas Non-maximum suppression toe op de afbeelding. Dit verwijdert pixel</w:t>
+        <w:t xml:space="preserve">Pas Non-maximum </w:t>
+      </w:r>
+      <w:proofErr w:type="spellStart"/>
+      <w:r>
+        <w:t>suppression</w:t>
+      </w:r>
+      <w:proofErr w:type="spellEnd"/>
+      <w:r>
+        <w:t xml:space="preserve"> toe op de afbeelding. Dit verwijdert pixel</w:t>
       </w:r>
       <w:r>
         <w:t>s</w:t>
@@ -332,33 +504,102 @@
     </w:p>
     <w:p>
       <w:r>
-        <w:t xml:space="preserve">Haal ruis weg door middel van thresholds (upper and lower). Als de pixel </w:t>
+        <w:t xml:space="preserve">Haal ruis weg door middel van </w:t>
+      </w:r>
+      <w:proofErr w:type="spellStart"/>
+      <w:r>
+        <w:t>thresholds</w:t>
+      </w:r>
+      <w:proofErr w:type="spellEnd"/>
+      <w:r>
+        <w:t xml:space="preserve"> (upper and </w:t>
+      </w:r>
+      <w:proofErr w:type="spellStart"/>
+      <w:r>
+        <w:t>lower</w:t>
+      </w:r>
+      <w:proofErr w:type="spellEnd"/>
+      <w:r>
+        <w:t xml:space="preserve">). Als de pixel </w:t>
       </w:r>
       <w:r>
         <w:t>gradiënt</w:t>
       </w:r>
       <w:r>
-        <w:t xml:space="preserve"> hoger is dan de upper threshold, wordt de pixel gezien als een edge. Als de pixel lager is dan de lower threshold wordt het genegeerd. Als de pixel </w:t>
+        <w:t xml:space="preserve"> hoger is dan de upper </w:t>
+      </w:r>
+      <w:proofErr w:type="spellStart"/>
+      <w:r>
+        <w:t>threshold</w:t>
+      </w:r>
+      <w:proofErr w:type="spellEnd"/>
+      <w:r>
+        <w:t xml:space="preserve">, wordt de pixel gezien als een </w:t>
+      </w:r>
+      <w:proofErr w:type="spellStart"/>
+      <w:r>
+        <w:t>edge</w:t>
+      </w:r>
+      <w:proofErr w:type="spellEnd"/>
+      <w:r>
+        <w:t xml:space="preserve">. Als de pixel lager is dan de </w:t>
+      </w:r>
+      <w:proofErr w:type="spellStart"/>
+      <w:r>
+        <w:t>lower</w:t>
+      </w:r>
+      <w:proofErr w:type="spellEnd"/>
+      <w:r>
+        <w:t xml:space="preserve"> </w:t>
+      </w:r>
+      <w:proofErr w:type="spellStart"/>
+      <w:r>
+        <w:t>threshold</w:t>
+      </w:r>
+      <w:proofErr w:type="spellEnd"/>
+      <w:r>
+        <w:t xml:space="preserve"> wordt het genegeerd. Als de pixel </w:t>
       </w:r>
       <w:r>
         <w:t>gradiënt</w:t>
       </w:r>
       <w:r>
-        <w:t xml:space="preserve"> tussen de twee threshold inzit, wordt het alleen geaccepteerd als de </w:t>
+        <w:t xml:space="preserve"> tussen de twee </w:t>
+      </w:r>
+      <w:proofErr w:type="spellStart"/>
+      <w:r>
+        <w:t>threshold</w:t>
+      </w:r>
+      <w:proofErr w:type="spellEnd"/>
+      <w:r>
+        <w:t xml:space="preserve"> inzit, wordt het alleen geaccepteerd als de </w:t>
       </w:r>
       <w:r>
         <w:t>gradiënt</w:t>
       </w:r>
       <w:r>
-        <w:t xml:space="preserve"> van de aanliggende pixel hoger is dan de upper threshold. </w:t>
+        <w:t xml:space="preserve"> van de aanliggende pixel hoger is dan de upper </w:t>
+      </w:r>
+      <w:proofErr w:type="spellStart"/>
+      <w:r>
+        <w:t>threshold</w:t>
+      </w:r>
+      <w:proofErr w:type="spellEnd"/>
+      <w:r>
+        <w:t xml:space="preserve">. </w:t>
       </w:r>
     </w:p>
     <w:p>
       <w:pPr>
         <w:pStyle w:val="Kop2"/>
       </w:pPr>
-      <w:r>
-        <w:t>Sobel Method</w:t>
+      <w:proofErr w:type="spellStart"/>
+      <w:r>
+        <w:t>Sobel</w:t>
+      </w:r>
+      <w:proofErr w:type="spellEnd"/>
+      <w:r>
+        <w:t xml:space="preserve"> Method</w:t>
       </w:r>
       <w:r>
         <w:t>e</w:t>
@@ -393,10 +634,50 @@
         <w:t>gradiënt</w:t>
       </w:r>
       <w:r>
-        <w:t xml:space="preserve"> kan worden berekend en een drempelwaarde kan worden toegepast op een binary mask. Als eerste gebruiken we de Sobel operator om de drempelwaarde te berekenen. Vervolgens </w:t>
-      </w:r>
-      <w:r>
-        <w:t>creëren we een binary mask van de afbeelding.</w:t>
+        <w:t xml:space="preserve"> kan worden berekend en een drempelwaarde kan worden toegepast op een </w:t>
+      </w:r>
+      <w:proofErr w:type="spellStart"/>
+      <w:r>
+        <w:t>binary</w:t>
+      </w:r>
+      <w:proofErr w:type="spellEnd"/>
+      <w:r>
+        <w:t xml:space="preserve"> </w:t>
+      </w:r>
+      <w:proofErr w:type="spellStart"/>
+      <w:r>
+        <w:t>mask</w:t>
+      </w:r>
+      <w:proofErr w:type="spellEnd"/>
+      <w:r>
+        <w:t xml:space="preserve">. Als eerste gebruiken we de </w:t>
+      </w:r>
+      <w:proofErr w:type="spellStart"/>
+      <w:r>
+        <w:t>Sobel</w:t>
+      </w:r>
+      <w:proofErr w:type="spellEnd"/>
+      <w:r>
+        <w:t xml:space="preserve"> operator om de drempelwaarde te berekenen. Vervolgens </w:t>
+      </w:r>
+      <w:r>
+        <w:t xml:space="preserve">creëren we een </w:t>
+      </w:r>
+      <w:proofErr w:type="spellStart"/>
+      <w:r>
+        <w:t>binary</w:t>
+      </w:r>
+      <w:proofErr w:type="spellEnd"/>
+      <w:r>
+        <w:t xml:space="preserve"> </w:t>
+      </w:r>
+      <w:proofErr w:type="spellStart"/>
+      <w:r>
+        <w:t>mask</w:t>
+      </w:r>
+      <w:proofErr w:type="spellEnd"/>
+      <w:r>
+        <w:t xml:space="preserve"> van de afbeelding.</w:t>
       </w:r>
     </w:p>
     <w:p>
@@ -409,7 +690,23 @@
     </w:p>
     <w:p>
       <w:r>
-        <w:t xml:space="preserve">De binary mask toont lijnen van hoog contrast in het beeld. Deze lijnen zullen niet volledig op elkaar aansluiten. Ten opzichte van het </w:t>
+        <w:t xml:space="preserve">De </w:t>
+      </w:r>
+      <w:proofErr w:type="spellStart"/>
+      <w:r>
+        <w:t>binary</w:t>
+      </w:r>
+      <w:proofErr w:type="spellEnd"/>
+      <w:r>
+        <w:t xml:space="preserve"> </w:t>
+      </w:r>
+      <w:proofErr w:type="spellStart"/>
+      <w:r>
+        <w:t>mask</w:t>
+      </w:r>
+      <w:proofErr w:type="spellEnd"/>
+      <w:r>
+        <w:t xml:space="preserve"> toont lijnen van hoog contrast in het beeld. Deze lijnen zullen niet volledig op elkaar aansluiten. Ten opzichte van het </w:t>
       </w:r>
       <w:r>
         <w:t>oorspronkelijke</w:t>
@@ -418,7 +715,15 @@
         <w:t xml:space="preserve"> beeld</w:t>
       </w:r>
       <w:r>
-        <w:t xml:space="preserve"> kunnen lijnen rond het object in het gradiënt mask te zien zijn.</w:t>
+        <w:t xml:space="preserve"> kunnen lijnen rond het object in het gradiënt </w:t>
+      </w:r>
+      <w:proofErr w:type="spellStart"/>
+      <w:r>
+        <w:t>mask</w:t>
+      </w:r>
+      <w:proofErr w:type="spellEnd"/>
+      <w:r>
+        <w:t xml:space="preserve"> te zien zijn.</w:t>
       </w:r>
       <w:r>
         <w:t xml:space="preserve"> Deze onderbrekingen kunnen verdwijnen met behulp van lineaire structurerende elementen.</w:t>
@@ -467,13 +772,42 @@
       <w:pPr>
         <w:pStyle w:val="Kop2"/>
       </w:pPr>
-      <w:r>
-        <w:t>Prewitt Methode</w:t>
-      </w:r>
-    </w:p>
-    <w:p>
-      <w:r>
-        <w:t xml:space="preserve">Bij de Prewitt Methode wordt er gebruik gemaakt van 2 kernels, een horizontale en verticale. Aan de hand van deze twee kernels worden afgeleiden geschat van de omliggende pixels op een bepaalde lijn. Door deze afgeleiden samen te voegen kan de gradiënt sterkte bepaald worden evenals de richting.  </w:t>
+      <w:proofErr w:type="spellStart"/>
+      <w:r>
+        <w:t>Prewitt</w:t>
+      </w:r>
+      <w:proofErr w:type="spellEnd"/>
+      <w:r>
+        <w:t xml:space="preserve"> Methode</w:t>
+      </w:r>
+    </w:p>
+    <w:p>
+      <w:r>
+        <w:t xml:space="preserve">Bij de </w:t>
+      </w:r>
+      <w:proofErr w:type="spellStart"/>
+      <w:r>
+        <w:t>Prewitt</w:t>
+      </w:r>
+      <w:proofErr w:type="spellEnd"/>
+      <w:r>
+        <w:t xml:space="preserve"> Methode wordt er gebruik gemaakt van 2 </w:t>
+      </w:r>
+      <w:proofErr w:type="spellStart"/>
+      <w:r>
+        <w:t>kernels</w:t>
+      </w:r>
+      <w:proofErr w:type="spellEnd"/>
+      <w:r>
+        <w:t xml:space="preserve">, een horizontale en verticale. Aan de hand van deze twee </w:t>
+      </w:r>
+      <w:proofErr w:type="spellStart"/>
+      <w:r>
+        <w:t>kernels</w:t>
+      </w:r>
+      <w:proofErr w:type="spellEnd"/>
+      <w:r>
+        <w:t xml:space="preserve"> worden afgeleiden geschat van de omliggende pixels op een bepaalde lijn. Door deze afgeleiden samen te voegen kan de gradiënt sterkte bepaald worden evenals de richting.  </w:t>
       </w:r>
     </w:p>
     <w:p/>
@@ -482,9 +816,14 @@
       <w:pPr>
         <w:pStyle w:val="Kop2"/>
       </w:pPr>
+      <w:proofErr w:type="spellStart"/>
       <w:r>
         <w:lastRenderedPageBreak/>
-        <w:t>Frei-Chen Methode</w:t>
+        <w:t>Frei-Chen</w:t>
+      </w:r>
+      <w:proofErr w:type="spellEnd"/>
+      <w:r>
+        <w:t xml:space="preserve"> Methode</w:t>
       </w:r>
     </w:p>
     <w:p>
@@ -548,7 +887,79 @@
         </w:drawing>
       </w:r>
       <w:r>
-        <w:t>Deze methode maakt gebruik van een 3x3 texel footprint maar geldt als een totaal van negen convolution masks. Frei-Chen maskers zijn unieke maskers die alle basisvectoren bevatten. Het 3x3 taxel footprint bestaat uit negen convolution masks.</w:t>
+        <w:t xml:space="preserve">Deze methode maakt gebruik van een 3x3 </w:t>
+      </w:r>
+      <w:proofErr w:type="spellStart"/>
+      <w:r>
+        <w:t>texel</w:t>
+      </w:r>
+      <w:proofErr w:type="spellEnd"/>
+      <w:r>
+        <w:t xml:space="preserve"> </w:t>
+      </w:r>
+      <w:proofErr w:type="spellStart"/>
+      <w:r>
+        <w:t>footprint</w:t>
+      </w:r>
+      <w:proofErr w:type="spellEnd"/>
+      <w:r>
+        <w:t xml:space="preserve"> maar geldt als een totaal van negen </w:t>
+      </w:r>
+      <w:proofErr w:type="spellStart"/>
+      <w:r>
+        <w:t>convolution</w:t>
+      </w:r>
+      <w:proofErr w:type="spellEnd"/>
+      <w:r>
+        <w:t xml:space="preserve"> </w:t>
+      </w:r>
+      <w:proofErr w:type="spellStart"/>
+      <w:r>
+        <w:t>masks</w:t>
+      </w:r>
+      <w:proofErr w:type="spellEnd"/>
+      <w:r>
+        <w:t xml:space="preserve">. </w:t>
+      </w:r>
+      <w:proofErr w:type="spellStart"/>
+      <w:r>
+        <w:t>Frei-Chen</w:t>
+      </w:r>
+      <w:proofErr w:type="spellEnd"/>
+      <w:r>
+        <w:t xml:space="preserve"> maskers zijn unieke maskers die alle basisvectoren bevatten. Het 3x3 </w:t>
+      </w:r>
+      <w:proofErr w:type="spellStart"/>
+      <w:r>
+        <w:t>taxel</w:t>
+      </w:r>
+      <w:proofErr w:type="spellEnd"/>
+      <w:r>
+        <w:t xml:space="preserve"> </w:t>
+      </w:r>
+      <w:proofErr w:type="spellStart"/>
+      <w:r>
+        <w:t>footprint</w:t>
+      </w:r>
+      <w:proofErr w:type="spellEnd"/>
+      <w:r>
+        <w:t xml:space="preserve"> bestaat uit negen </w:t>
+      </w:r>
+      <w:proofErr w:type="spellStart"/>
+      <w:r>
+        <w:t>convolution</w:t>
+      </w:r>
+      <w:proofErr w:type="spellEnd"/>
+      <w:r>
+        <w:t xml:space="preserve"> </w:t>
+      </w:r>
+      <w:proofErr w:type="spellStart"/>
+      <w:r>
+        <w:t>masks</w:t>
+      </w:r>
+      <w:proofErr w:type="spellEnd"/>
+      <w:r>
+        <w:t>.</w:t>
       </w:r>
       <w:r>
         <w:t xml:space="preserve"> </w:t>
@@ -561,23 +972,200 @@
     <w:p/>
     <w:p>
       <w:r>
-        <w:t>De eerste vier Frei-Chen maskers worden gebruikt om de randen te detecteren. De vier volgende worden gebruikt voor lijnen en door middel van de laatste wordt het gemiddelde berekend.</w:t>
+        <w:t xml:space="preserve">De eerste vier </w:t>
+      </w:r>
+      <w:proofErr w:type="spellStart"/>
+      <w:r>
+        <w:t>Frei-Chen</w:t>
+      </w:r>
+      <w:proofErr w:type="spellEnd"/>
+      <w:r>
+        <w:t xml:space="preserve"> maskers worden gebruikt om de randen te detecteren. De vier volgende worden gebruikt voor lijnen en door middel van de laatste wordt het gemiddelde berekend.</w:t>
       </w:r>
     </w:p>
     <w:p>
       <w:pPr>
         <w:pStyle w:val="Kop2"/>
       </w:pPr>
+      <w:proofErr w:type="spellStart"/>
+      <w:r>
+        <w:t>Laplacian</w:t>
+      </w:r>
+      <w:proofErr w:type="spellEnd"/>
+      <w:r>
+        <w:t xml:space="preserve"> Methode.</w:t>
+      </w:r>
+    </w:p>
+    <w:p>
+      <w:r>
+        <w:t xml:space="preserve">Bij deze methode wordt een </w:t>
+      </w:r>
+      <w:proofErr w:type="spellStart"/>
+      <w:r>
+        <w:t>Laplacian</w:t>
+      </w:r>
+      <w:proofErr w:type="spellEnd"/>
+      <w:r>
+        <w:t xml:space="preserve"> </w:t>
+      </w:r>
+      <w:proofErr w:type="spellStart"/>
+      <w:r>
+        <w:t>kernel</w:t>
+      </w:r>
+      <w:proofErr w:type="spellEnd"/>
+      <w:r>
+        <w:t xml:space="preserve"> gebruikt om </w:t>
+      </w:r>
+      <w:proofErr w:type="spellStart"/>
+      <w:r>
+        <w:t>edge</w:t>
+      </w:r>
+      <w:proofErr w:type="spellEnd"/>
+      <w:r>
+        <w:t xml:space="preserve"> </w:t>
+      </w:r>
+      <w:proofErr w:type="spellStart"/>
+      <w:r>
+        <w:t>detection</w:t>
+      </w:r>
+      <w:proofErr w:type="spellEnd"/>
+      <w:r>
+        <w:t xml:space="preserve"> te realiseren. Er kan gebruik gemaakt worden van een 9x9 </w:t>
+      </w:r>
+      <w:proofErr w:type="spellStart"/>
+      <w:r>
+        <w:t>kernel</w:t>
+      </w:r>
+      <w:proofErr w:type="spellEnd"/>
+      <w:r>
+        <w:t xml:space="preserve"> of een 3x3 </w:t>
+      </w:r>
+      <w:proofErr w:type="spellStart"/>
+      <w:r>
+        <w:t>kernel</w:t>
+      </w:r>
+      <w:proofErr w:type="spellEnd"/>
+      <w:r>
+        <w:t>.</w:t>
+      </w:r>
+    </w:p>
+    <w:p>
+      <w:r>
+        <w:rPr>
+          <w:noProof/>
+          <w:lang w:eastAsia="nl-NL"/>
+        </w:rPr>
+        <w:drawing>
+          <wp:inline distT="0" distB="0" distL="0" distR="0">
+            <wp:extent cx="2747010" cy="1446463"/>
+            <wp:effectExtent l="19050" t="0" r="0" b="0"/>
+            <wp:docPr id="2" name="Afbeelding 1"/>
+            <wp:cNvGraphicFramePr>
+              <a:graphicFrameLocks xmlns:a="http://schemas.openxmlformats.org/drawingml/2006/main" noChangeAspect="1"/>
+            </wp:cNvGraphicFramePr>
+            <a:graphic xmlns:a="http://schemas.openxmlformats.org/drawingml/2006/main">
+              <a:graphicData uri="http://schemas.openxmlformats.org/drawingml/2006/picture">
+                <pic:pic xmlns:pic="http://schemas.openxmlformats.org/drawingml/2006/picture">
+                  <pic:nvPicPr>
+                    <pic:cNvPr id="0" name="Picture 1"/>
+                    <pic:cNvPicPr>
+                      <a:picLocks noChangeAspect="1" noChangeArrowheads="1"/>
+                    </pic:cNvPicPr>
+                  </pic:nvPicPr>
+                  <pic:blipFill>
+                    <a:blip r:embed="rId8" cstate="print"/>
+                    <a:srcRect/>
+                    <a:stretch>
+                      <a:fillRect/>
+                    </a:stretch>
+                  </pic:blipFill>
+                  <pic:spPr bwMode="auto">
+                    <a:xfrm>
+                      <a:off x="0" y="0"/>
+                      <a:ext cx="2750186" cy="1448135"/>
+                    </a:xfrm>
+                    <a:prstGeom prst="rect">
+                      <a:avLst/>
+                    </a:prstGeom>
+                    <a:noFill/>
+                    <a:ln w="9525">
+                      <a:noFill/>
+                      <a:miter lim="800000"/>
+                      <a:headEnd/>
+                      <a:tailEnd/>
+                    </a:ln>
+                  </pic:spPr>
+                </pic:pic>
+              </a:graphicData>
+            </a:graphic>
+          </wp:inline>
+        </w:drawing>
+      </w:r>
+    </w:p>
+    <w:p>
+      <w:r>
+        <w:t xml:space="preserve">Door op elke pixel van de afbeelding het </w:t>
+      </w:r>
+      <w:proofErr w:type="spellStart"/>
+      <w:r>
+        <w:t>kernel</w:t>
+      </w:r>
+      <w:proofErr w:type="spellEnd"/>
+      <w:r>
+        <w:t xml:space="preserve"> te leggen, zullen </w:t>
+      </w:r>
+      <w:proofErr w:type="spellStart"/>
+      <w:r>
+        <w:t>edge</w:t>
+      </w:r>
+      <w:proofErr w:type="spellEnd"/>
+      <w:r>
+        <w:t xml:space="preserve"> zichtbaar zijn. Aan het </w:t>
+      </w:r>
+      <w:proofErr w:type="spellStart"/>
+      <w:r>
+        <w:t>Laplacian</w:t>
+      </w:r>
+      <w:proofErr w:type="spellEnd"/>
+      <w:r>
+        <w:t xml:space="preserve"> filter kan eventueel een </w:t>
+      </w:r>
+      <w:proofErr w:type="spellStart"/>
+      <w:r>
+        <w:t>Gaussian</w:t>
+      </w:r>
+      <w:proofErr w:type="spellEnd"/>
+      <w:r>
+        <w:t xml:space="preserve"> filter toegevoegd worden. Dit zal resulteren tot minder ruis in de eind afbeelding.</w:t>
+      </w:r>
+    </w:p>
+    <w:p>
+      <w:pPr>
+        <w:pStyle w:val="Kop2"/>
+      </w:pPr>
       <w:r>
         <w:t>Keuze</w:t>
       </w:r>
     </w:p>
     <w:p>
       <w:r>
-        <w:t xml:space="preserve">Wij hebben ervoor gekozen om de Canny Edge Methode te gebruiken. Door veel documentatie en eenvoud zien wij dit als een geschiktere methode dan de andere mogelijkheden. </w:t>
-      </w:r>
-      <w:r>
-        <w:t>Echter wordt er vaak bij de verschillende methodes gebruik gemaakt van het zelfde principe.</w:t>
+        <w:t xml:space="preserve">Wij hebben ervoor gekozen om een </w:t>
+      </w:r>
+      <w:proofErr w:type="spellStart"/>
+      <w:r>
+        <w:t>Laplacian</w:t>
+      </w:r>
+      <w:proofErr w:type="spellEnd"/>
+      <w:r>
+        <w:t xml:space="preserve"> filter te gebruiken. De keuze is op deze methode gevallen omdat het principe van een </w:t>
+      </w:r>
+      <w:proofErr w:type="spellStart"/>
+      <w:r>
+        <w:t>Laplacian</w:t>
+      </w:r>
+      <w:proofErr w:type="spellEnd"/>
+      <w:r>
+        <w:t xml:space="preserve"> filter eenvoudig is en het eindresultaat zal geschikt moeten zijn.</w:t>
       </w:r>
     </w:p>
     <w:p>
@@ -590,7 +1178,74 @@
     </w:p>
     <w:p>
       <w:r>
-        <w:t>N.V.T.</w:t>
+        <w:t xml:space="preserve">In de klasse </w:t>
+      </w:r>
+      <w:proofErr w:type="spellStart"/>
+      <w:r>
+        <w:t>StudentPreProcessing</w:t>
+      </w:r>
+      <w:proofErr w:type="spellEnd"/>
+      <w:r>
+        <w:t xml:space="preserve"> is een </w:t>
+      </w:r>
+      <w:proofErr w:type="spellStart"/>
+      <w:r>
+        <w:t>const</w:t>
+      </w:r>
+      <w:proofErr w:type="spellEnd"/>
+      <w:r>
+        <w:t xml:space="preserve"> int aangemaakt waarin de waardes van het </w:t>
+      </w:r>
+      <w:proofErr w:type="spellStart"/>
+      <w:r>
+        <w:t>laplacian</w:t>
+      </w:r>
+      <w:proofErr w:type="spellEnd"/>
+      <w:r>
+        <w:t xml:space="preserve"> </w:t>
+      </w:r>
+      <w:proofErr w:type="spellStart"/>
+      <w:r>
+        <w:t>kernel</w:t>
+      </w:r>
+      <w:proofErr w:type="spellEnd"/>
+      <w:r>
+        <w:t xml:space="preserve"> zijn opgeslagen. In de klasse </w:t>
+      </w:r>
+      <w:proofErr w:type="spellStart"/>
+      <w:r>
+        <w:t>StudentPreProcessing</w:t>
+      </w:r>
+      <w:proofErr w:type="spellEnd"/>
+      <w:r>
+        <w:t xml:space="preserve"> is een functie </w:t>
+      </w:r>
+      <w:proofErr w:type="spellStart"/>
+      <w:r>
+        <w:t>stepEdgeDetection</w:t>
+      </w:r>
+      <w:proofErr w:type="spellEnd"/>
+      <w:r>
+        <w:t xml:space="preserve"> die gebruikt zal worden voor het detecteren van </w:t>
+      </w:r>
+      <w:proofErr w:type="spellStart"/>
+      <w:r>
+        <w:t>edges</w:t>
+      </w:r>
+      <w:proofErr w:type="spellEnd"/>
+      <w:r>
+        <w:t xml:space="preserve"> in een afbeelding. Deze functie heeft als parameter een afbeelding waarin </w:t>
+      </w:r>
+      <w:proofErr w:type="spellStart"/>
+      <w:r>
+        <w:t>edges</w:t>
+      </w:r>
+      <w:proofErr w:type="spellEnd"/>
+      <w:r>
+        <w:t xml:space="preserve"> gedetecteerd dienen te worden. In de functie zal </w:t>
+      </w:r>
+      <w:r>
+        <w:t>de afbeelding geconverteerd worden naar een output afbeelding.</w:t>
       </w:r>
     </w:p>
     <w:p>
@@ -598,12 +1253,70 @@
         <w:pStyle w:val="Kop2"/>
       </w:pPr>
       <w:r>
+        <w:lastRenderedPageBreak/>
         <w:t>Evaluatie</w:t>
       </w:r>
     </w:p>
     <w:p>
       <w:r>
-        <w:t>N.V.T.</w:t>
+        <w:t xml:space="preserve">De implementatie </w:t>
+      </w:r>
+      <w:proofErr w:type="spellStart"/>
+      <w:r>
+        <w:t>edge</w:t>
+      </w:r>
+      <w:proofErr w:type="spellEnd"/>
+      <w:r>
+        <w:t xml:space="preserve"> </w:t>
+      </w:r>
+      <w:proofErr w:type="spellStart"/>
+      <w:r>
+        <w:t>detection</w:t>
+      </w:r>
+      <w:proofErr w:type="spellEnd"/>
+      <w:r>
+        <w:t xml:space="preserve"> zal getest worden op de volgende punten:</w:t>
+      </w:r>
+    </w:p>
+    <w:p>
+      <w:pPr>
+        <w:pStyle w:val="Lijstalinea"/>
+        <w:numPr>
+          <w:ilvl w:val="0"/>
+          <w:numId w:val="2"/>
+        </w:numPr>
+      </w:pPr>
+      <w:r>
+        <w:t>Snelheid</w:t>
+      </w:r>
+    </w:p>
+    <w:p>
+      <w:pPr>
+        <w:pStyle w:val="Lijstalinea"/>
+        <w:numPr>
+          <w:ilvl w:val="0"/>
+          <w:numId w:val="2"/>
+        </w:numPr>
+      </w:pPr>
+      <w:r>
+        <w:t>Robuustheid</w:t>
+      </w:r>
+    </w:p>
+    <w:p>
+      <w:pPr>
+        <w:pStyle w:val="Lijstalinea"/>
+        <w:numPr>
+          <w:ilvl w:val="0"/>
+          <w:numId w:val="2"/>
+        </w:numPr>
+      </w:pPr>
+      <w:r>
+        <w:t>Resultaat</w:t>
+      </w:r>
+    </w:p>
+    <w:p>
+      <w:r>
+        <w:t>De testresultaten zullen verwerkt worden in een meetrapport.</w:t>
       </w:r>
     </w:p>
     <w:sectPr>
@@ -619,6 +1332,119 @@
 <file path=word/numbering.xml><?xml version="1.0" encoding="utf-8"?>
 <w:numbering xmlns:ve="http://schemas.openxmlformats.org/markup-compatibility/2006" xmlns:o="urn:schemas-microsoft-com:office:office" xmlns:r="http://schemas.openxmlformats.org/officeDocument/2006/relationships" xmlns:m="http://schemas.openxmlformats.org/officeDocument/2006/math" xmlns:v="urn:schemas-microsoft-com:vml" xmlns:wp="http://schemas.openxmlformats.org/drawingml/2006/wordprocessingDrawing" xmlns:w10="urn:schemas-microsoft-com:office:word" xmlns:w="http://schemas.openxmlformats.org/wordprocessingml/2006/main" xmlns:wne="http://schemas.microsoft.com/office/word/2006/wordml">
   <w:abstractNum w:abstractNumId="0">
+    <w:nsid w:val="00D63599"/>
+    <w:multiLevelType w:val="hybridMultilevel"/>
+    <w:tmpl w:val="D5721E1A"/>
+    <w:lvl w:ilvl="0" w:tplc="04130001">
+      <w:start w:val="1"/>
+      <w:numFmt w:val="bullet"/>
+      <w:lvlText w:val=""/>
+      <w:lvlJc w:val="left"/>
+      <w:pPr>
+        <w:ind w:left="720" w:hanging="360"/>
+      </w:pPr>
+      <w:rPr>
+        <w:rFonts w:ascii="Symbol" w:hAnsi="Symbol" w:hint="default"/>
+      </w:rPr>
+    </w:lvl>
+    <w:lvl w:ilvl="1" w:tplc="04130003" w:tentative="1">
+      <w:start w:val="1"/>
+      <w:numFmt w:val="bullet"/>
+      <w:lvlText w:val="o"/>
+      <w:lvlJc w:val="left"/>
+      <w:pPr>
+        <w:ind w:left="1440" w:hanging="360"/>
+      </w:pPr>
+      <w:rPr>
+        <w:rFonts w:ascii="Courier New" w:hAnsi="Courier New" w:cs="Courier New" w:hint="default"/>
+      </w:rPr>
+    </w:lvl>
+    <w:lvl w:ilvl="2" w:tplc="04130005" w:tentative="1">
+      <w:start w:val="1"/>
+      <w:numFmt w:val="bullet"/>
+      <w:lvlText w:val=""/>
+      <w:lvlJc w:val="left"/>
+      <w:pPr>
+        <w:ind w:left="2160" w:hanging="360"/>
+      </w:pPr>
+      <w:rPr>
+        <w:rFonts w:ascii="Wingdings" w:hAnsi="Wingdings" w:hint="default"/>
+      </w:rPr>
+    </w:lvl>
+    <w:lvl w:ilvl="3" w:tplc="04130001" w:tentative="1">
+      <w:start w:val="1"/>
+      <w:numFmt w:val="bullet"/>
+      <w:lvlText w:val=""/>
+      <w:lvlJc w:val="left"/>
+      <w:pPr>
+        <w:ind w:left="2880" w:hanging="360"/>
+      </w:pPr>
+      <w:rPr>
+        <w:rFonts w:ascii="Symbol" w:hAnsi="Symbol" w:hint="default"/>
+      </w:rPr>
+    </w:lvl>
+    <w:lvl w:ilvl="4" w:tplc="04130003" w:tentative="1">
+      <w:start w:val="1"/>
+      <w:numFmt w:val="bullet"/>
+      <w:lvlText w:val="o"/>
+      <w:lvlJc w:val="left"/>
+      <w:pPr>
+        <w:ind w:left="3600" w:hanging="360"/>
+      </w:pPr>
+      <w:rPr>
+        <w:rFonts w:ascii="Courier New" w:hAnsi="Courier New" w:cs="Courier New" w:hint="default"/>
+      </w:rPr>
+    </w:lvl>
+    <w:lvl w:ilvl="5" w:tplc="04130005" w:tentative="1">
+      <w:start w:val="1"/>
+      <w:numFmt w:val="bullet"/>
+      <w:lvlText w:val=""/>
+      <w:lvlJc w:val="left"/>
+      <w:pPr>
+        <w:ind w:left="4320" w:hanging="360"/>
+      </w:pPr>
+      <w:rPr>
+        <w:rFonts w:ascii="Wingdings" w:hAnsi="Wingdings" w:hint="default"/>
+      </w:rPr>
+    </w:lvl>
+    <w:lvl w:ilvl="6" w:tplc="04130001" w:tentative="1">
+      <w:start w:val="1"/>
+      <w:numFmt w:val="bullet"/>
+      <w:lvlText w:val=""/>
+      <w:lvlJc w:val="left"/>
+      <w:pPr>
+        <w:ind w:left="5040" w:hanging="360"/>
+      </w:pPr>
+      <w:rPr>
+        <w:rFonts w:ascii="Symbol" w:hAnsi="Symbol" w:hint="default"/>
+      </w:rPr>
+    </w:lvl>
+    <w:lvl w:ilvl="7" w:tplc="04130003" w:tentative="1">
+      <w:start w:val="1"/>
+      <w:numFmt w:val="bullet"/>
+      <w:lvlText w:val="o"/>
+      <w:lvlJc w:val="left"/>
+      <w:pPr>
+        <w:ind w:left="5760" w:hanging="360"/>
+      </w:pPr>
+      <w:rPr>
+        <w:rFonts w:ascii="Courier New" w:hAnsi="Courier New" w:cs="Courier New" w:hint="default"/>
+      </w:rPr>
+    </w:lvl>
+    <w:lvl w:ilvl="8" w:tplc="04130005" w:tentative="1">
+      <w:start w:val="1"/>
+      <w:numFmt w:val="bullet"/>
+      <w:lvlText w:val=""/>
+      <w:lvlJc w:val="left"/>
+      <w:pPr>
+        <w:ind w:left="6480" w:hanging="360"/>
+      </w:pPr>
+      <w:rPr>
+        <w:rFonts w:ascii="Wingdings" w:hAnsi="Wingdings" w:hint="default"/>
+      </w:rPr>
+    </w:lvl>
+  </w:abstractNum>
+  <w:abstractNum w:abstractNumId="1">
     <w:nsid w:val="397501D3"/>
     <w:multiLevelType w:val="hybridMultilevel"/>
     <w:tmpl w:val="FD449E24"/>
@@ -705,6 +1531,9 @@
     </w:lvl>
   </w:abstractNum>
   <w:num w:numId="1">
+    <w:abstractNumId w:val="1"/>
+  </w:num>
+  <w:num w:numId="2">
     <w:abstractNumId w:val="0"/>
   </w:num>
 </w:numbering>
@@ -1393,7 +2222,7 @@
 </file>
 
 <file path=customXml/itemProps1.xml><?xml version="1.0" encoding="utf-8"?>
-<ds:datastoreItem xmlns:ds="http://schemas.openxmlformats.org/officeDocument/2006/customXml" ds:itemID="{43CD8421-01B7-40CD-A084-D2C739F65BAF}">
+<ds:datastoreItem xmlns:ds="http://schemas.openxmlformats.org/officeDocument/2006/customXml" ds:itemID="{EFE3B744-47C5-42FE-940B-41B827923ACC}">
   <ds:schemaRefs>
     <ds:schemaRef ds:uri="http://schemas.openxmlformats.org/officeDocument/2006/bibliography"/>
   </ds:schemaRefs>

</xml_diff>